<commit_message>
add course handlebar #1
</commit_message>
<xml_diff>
--- a/documents/Final Project - Database Proposal.docx
+++ b/documents/Final Project - Database Proposal.docx
@@ -3594,355 +3594,61 @@
       <w:pPr>
         <w:ind w:right="-13400"/>
         <w:rPr>
-          <w:sz w:val="20"/>
-          <w:szCs w:val="20"/>
-          <w:highlight w:val="white"/>
-        </w:rPr>
-      </w:pPr>
-      <w:r>
-        <w:rPr>
-          <w:sz w:val="20"/>
-          <w:szCs w:val="20"/>
-          <w:highlight w:val="white"/>
-        </w:rPr>
-        <w:t>{</w:t>
-      </w:r>
-    </w:p>
-    <w:p>
-      <w:pPr>
-        <w:ind w:right="-13400"/>
-        <w:rPr>
-          <w:sz w:val="20"/>
-          <w:szCs w:val="20"/>
-          <w:highlight w:val="white"/>
-        </w:rPr>
-      </w:pPr>
-      <w:r>
-        <w:rPr>
-          <w:sz w:val="20"/>
-          <w:szCs w:val="20"/>
-          <w:highlight w:val="white"/>
-        </w:rPr>
-        <w:t xml:space="preserve">  "_id": "62516e3457e374621824976a",</w:t>
-      </w:r>
-    </w:p>
-    <w:p>
-      <w:pPr>
-        <w:ind w:right="-13400"/>
-        <w:rPr>
-          <w:sz w:val="20"/>
-          <w:szCs w:val="20"/>
-          <w:highlight w:val="white"/>
-        </w:rPr>
-      </w:pPr>
-      <w:r>
-        <w:rPr>
-          <w:sz w:val="20"/>
-          <w:szCs w:val="20"/>
-          <w:highlight w:val="white"/>
-        </w:rPr>
-        <w:t xml:space="preserve">  "</w:t>
-      </w:r>
-      <w:proofErr w:type="spellStart"/>
-      <w:r>
-        <w:rPr>
-          <w:sz w:val="20"/>
-          <w:szCs w:val="20"/>
-          <w:highlight w:val="white"/>
-        </w:rPr>
-        <w:t>userId</w:t>
-      </w:r>
-      <w:proofErr w:type="spellEnd"/>
-      <w:r>
-        <w:rPr>
-          <w:sz w:val="20"/>
-          <w:szCs w:val="20"/>
-          <w:highlight w:val="white"/>
-        </w:rPr>
-        <w:t>": "62222e4a57e3629918249970",</w:t>
-      </w:r>
-    </w:p>
-    <w:p>
-      <w:pPr>
-        <w:ind w:right="-13400"/>
-        <w:rPr>
-          <w:sz w:val="20"/>
-          <w:szCs w:val="20"/>
-          <w:highlight w:val="white"/>
-        </w:rPr>
-      </w:pPr>
-      <w:r>
-        <w:rPr>
-          <w:sz w:val="20"/>
-          <w:szCs w:val="20"/>
-          <w:highlight w:val="white"/>
-        </w:rPr>
-        <w:t xml:space="preserve">  "</w:t>
-      </w:r>
-      <w:proofErr w:type="spellStart"/>
-      <w:r>
-        <w:rPr>
-          <w:sz w:val="20"/>
-          <w:szCs w:val="20"/>
-          <w:highlight w:val="white"/>
-        </w:rPr>
-        <w:t>courseId</w:t>
-      </w:r>
-      <w:proofErr w:type="spellEnd"/>
-      <w:r>
-        <w:rPr>
-          <w:sz w:val="20"/>
-          <w:szCs w:val="20"/>
-          <w:highlight w:val="white"/>
-        </w:rPr>
-        <w:t>": "62222e3457e362991824996e",</w:t>
-      </w:r>
-    </w:p>
-    <w:p>
-      <w:pPr>
-        <w:ind w:right="-13400"/>
-        <w:rPr>
-          <w:sz w:val="20"/>
-          <w:szCs w:val="20"/>
-          <w:highlight w:val="white"/>
-        </w:rPr>
-      </w:pPr>
-      <w:r>
-        <w:rPr>
-          <w:sz w:val="20"/>
-          <w:szCs w:val="20"/>
-          <w:highlight w:val="white"/>
-        </w:rPr>
-        <w:t xml:space="preserve">  "comment": "The lectures are quite easy to understand and so are the Labs. Only need to make sure that </w:t>
-      </w:r>
-    </w:p>
-    <w:p>
-      <w:pPr>
-        <w:ind w:right="-13400"/>
-        <w:rPr>
-          <w:sz w:val="20"/>
-          <w:szCs w:val="20"/>
-          <w:highlight w:val="white"/>
-        </w:rPr>
-      </w:pPr>
-      <w:r>
-        <w:rPr>
-          <w:sz w:val="20"/>
-          <w:szCs w:val="20"/>
-          <w:highlight w:val="white"/>
-        </w:rPr>
-        <w:t xml:space="preserve">                   you are not careless while working on labs or else you'll lose points and that is something that the professor </w:t>
-      </w:r>
-    </w:p>
-    <w:p>
-      <w:pPr>
-        <w:ind w:right="-13400"/>
-        <w:rPr>
-          <w:sz w:val="20"/>
-          <w:szCs w:val="20"/>
-          <w:highlight w:val="white"/>
-        </w:rPr>
-      </w:pPr>
-      <w:r>
-        <w:rPr>
-          <w:sz w:val="20"/>
-          <w:szCs w:val="20"/>
-          <w:highlight w:val="white"/>
-        </w:rPr>
-        <w:t xml:space="preserve">                  is always clear about. If you dedicatedly work on the labs and the project, you can easily score an A. Best </w:t>
-      </w:r>
-    </w:p>
-    <w:p>
-      <w:pPr>
-        <w:ind w:right="-13400"/>
-        <w:rPr>
-          <w:sz w:val="20"/>
-          <w:szCs w:val="20"/>
-          <w:highlight w:val="white"/>
-        </w:rPr>
-      </w:pPr>
-      <w:r>
-        <w:rPr>
-          <w:sz w:val="20"/>
-          <w:szCs w:val="20"/>
-          <w:highlight w:val="white"/>
-        </w:rPr>
-        <w:t xml:space="preserve">                  professor at Stevens.", </w:t>
-      </w:r>
-    </w:p>
-    <w:p>
-      <w:pPr>
-        <w:ind w:right="-13400"/>
-        <w:rPr>
-          <w:sz w:val="20"/>
-          <w:szCs w:val="20"/>
-          <w:highlight w:val="white"/>
-        </w:rPr>
-      </w:pPr>
-      <w:r>
-        <w:rPr>
-          <w:sz w:val="20"/>
-          <w:szCs w:val="20"/>
-          <w:highlight w:val="white"/>
-        </w:rPr>
-        <w:t xml:space="preserve">  "metrics": {</w:t>
-      </w:r>
-    </w:p>
-    <w:p>
-      <w:pPr>
-        <w:ind w:right="-13400"/>
-        <w:rPr>
-          <w:sz w:val="20"/>
-          <w:szCs w:val="20"/>
-          <w:highlight w:val="white"/>
-        </w:rPr>
-      </w:pPr>
-      <w:r>
-        <w:rPr>
-          <w:sz w:val="20"/>
-          <w:szCs w:val="20"/>
-          <w:highlight w:val="white"/>
-        </w:rPr>
-        <w:t xml:space="preserve">    "difficulty": "Medium",</w:t>
-      </w:r>
-    </w:p>
-    <w:p>
-      <w:pPr>
-        <w:ind w:right="-13400"/>
-        <w:rPr>
-          <w:sz w:val="20"/>
-          <w:szCs w:val="20"/>
-          <w:highlight w:val="white"/>
-        </w:rPr>
-      </w:pPr>
-      <w:r>
-        <w:rPr>
-          <w:sz w:val="20"/>
-          <w:szCs w:val="20"/>
-          <w:highlight w:val="white"/>
-        </w:rPr>
-        <w:lastRenderedPageBreak/>
-        <w:t xml:space="preserve">    "</w:t>
-      </w:r>
-      <w:proofErr w:type="spellStart"/>
-      <w:r>
-        <w:rPr>
-          <w:sz w:val="20"/>
-          <w:szCs w:val="20"/>
-          <w:highlight w:val="white"/>
-        </w:rPr>
-        <w:t>chanceToGetA</w:t>
-      </w:r>
-      <w:proofErr w:type="spellEnd"/>
-      <w:r>
-        <w:rPr>
-          <w:sz w:val="20"/>
-          <w:szCs w:val="20"/>
-          <w:highlight w:val="white"/>
-        </w:rPr>
-        <w:t>": "High",</w:t>
-      </w:r>
-    </w:p>
-    <w:p>
-      <w:pPr>
-        <w:ind w:right="-13400"/>
-        <w:rPr>
-          <w:sz w:val="20"/>
-          <w:szCs w:val="20"/>
-          <w:highlight w:val="white"/>
-        </w:rPr>
-      </w:pPr>
-      <w:r>
-        <w:rPr>
-          <w:sz w:val="20"/>
-          <w:szCs w:val="20"/>
-          <w:highlight w:val="white"/>
-        </w:rPr>
-        <w:t xml:space="preserve">    "</w:t>
-      </w:r>
-      <w:proofErr w:type="spellStart"/>
-      <w:r>
-        <w:rPr>
-          <w:sz w:val="20"/>
-          <w:szCs w:val="20"/>
-          <w:highlight w:val="white"/>
-        </w:rPr>
-        <w:t>workLoad</w:t>
-      </w:r>
-      <w:proofErr w:type="spellEnd"/>
-      <w:r>
-        <w:rPr>
-          <w:sz w:val="20"/>
-          <w:szCs w:val="20"/>
-          <w:highlight w:val="white"/>
-        </w:rPr>
-        <w:t>": "Hard"</w:t>
-      </w:r>
-    </w:p>
-    <w:p>
-      <w:pPr>
-        <w:ind w:right="-13400"/>
-        <w:rPr>
-          <w:sz w:val="20"/>
-          <w:szCs w:val="20"/>
-          <w:highlight w:val="white"/>
-        </w:rPr>
-      </w:pPr>
-      <w:r>
-        <w:rPr>
-          <w:sz w:val="20"/>
-          <w:szCs w:val="20"/>
-          <w:highlight w:val="white"/>
-        </w:rPr>
-        <w:t xml:space="preserve">  }</w:t>
-      </w:r>
-    </w:p>
-    <w:p>
-      <w:pPr>
-        <w:ind w:right="-13400"/>
-        <w:rPr>
-          <w:sz w:val="20"/>
-          <w:szCs w:val="20"/>
-          <w:highlight w:val="white"/>
-        </w:rPr>
-      </w:pPr>
-      <w:r>
-        <w:rPr>
-          <w:sz w:val="20"/>
-          <w:szCs w:val="20"/>
-          <w:highlight w:val="white"/>
-        </w:rPr>
-        <w:t xml:space="preserve">  “rating”: 5</w:t>
-      </w:r>
-    </w:p>
-    <w:p>
-      <w:pPr>
-        <w:ind w:right="-13400"/>
-        <w:rPr>
-          <w:sz w:val="20"/>
-          <w:szCs w:val="20"/>
-          <w:highlight w:val="white"/>
-        </w:rPr>
-      </w:pPr>
-      <w:r>
-        <w:rPr>
-          <w:sz w:val="20"/>
-          <w:szCs w:val="20"/>
-          <w:highlight w:val="white"/>
-        </w:rPr>
-        <w:t>}</w:t>
-      </w:r>
-    </w:p>
-    <w:p>
-      <w:pPr>
-        <w:ind w:right="-13400"/>
-        <w:rPr>
           <w:b/>
           <w:sz w:val="32"/>
           <w:szCs w:val="32"/>
           <w:highlight w:val="white"/>
         </w:rPr>
       </w:pPr>
+      <w:r>
+        <w:rPr>
+          <w:b/>
+          <w:noProof/>
+          <w:sz w:val="32"/>
+          <w:szCs w:val="32"/>
+        </w:rPr>
+        <w:drawing>
+          <wp:inline distT="0" distB="0" distL="0" distR="0" wp14:anchorId="038D0E06" wp14:editId="505BCECD">
+            <wp:extent cx="5524500" cy="1295400"/>
+            <wp:effectExtent l="0" t="0" r="0" b="0"/>
+            <wp:docPr id="3" name="Picture 3" descr="Graphical user interface, text&#10;&#10;Description automatically generated"/>
+            <wp:cNvGraphicFramePr>
+              <a:graphicFrameLocks xmlns:a="http://schemas.openxmlformats.org/drawingml/2006/main" noChangeAspect="1"/>
+            </wp:cNvGraphicFramePr>
+            <a:graphic xmlns:a="http://schemas.openxmlformats.org/drawingml/2006/main">
+              <a:graphicData uri="http://schemas.openxmlformats.org/drawingml/2006/picture">
+                <pic:pic xmlns:pic="http://schemas.openxmlformats.org/drawingml/2006/picture">
+                  <pic:nvPicPr>
+                    <pic:cNvPr id="3" name="Picture 3" descr="Graphical user interface, text&#10;&#10;Description automatically generated"/>
+                    <pic:cNvPicPr/>
+                  </pic:nvPicPr>
+                  <pic:blipFill>
+                    <a:blip r:embed="rId7">
+                      <a:extLst>
+                        <a:ext uri="{28A0092B-C50C-407E-A947-70E740481C1C}">
+                          <a14:useLocalDpi xmlns:a14="http://schemas.microsoft.com/office/drawing/2010/main" val="0"/>
+                        </a:ext>
+                      </a:extLst>
+                    </a:blip>
+                    <a:stretch>
+                      <a:fillRect/>
+                    </a:stretch>
+                  </pic:blipFill>
+                  <pic:spPr>
+                    <a:xfrm>
+                      <a:off x="0" y="0"/>
+                      <a:ext cx="5524500" cy="1295400"/>
+                    </a:xfrm>
+                    <a:prstGeom prst="rect">
+                      <a:avLst/>
+                    </a:prstGeom>
+                  </pic:spPr>
+                </pic:pic>
+              </a:graphicData>
+            </a:graphic>
+          </wp:inline>
+        </w:drawing>
+      </w:r>
     </w:p>
     <w:p>
       <w:pPr>
@@ -4101,64 +3807,47 @@
               <w:rPr>
                 <w:highlight w:val="white"/>
               </w:rPr>
-              <w:t>_id</w:t>
-            </w:r>
-          </w:p>
-        </w:tc>
-        <w:tc>
-          <w:tcPr>
-            <w:tcW w:w="3600" w:type="dxa"/>
-            <w:shd w:val="clear" w:color="auto" w:fill="auto"/>
-            <w:tcMar>
-              <w:top w:w="100" w:type="dxa"/>
-              <w:left w:w="100" w:type="dxa"/>
-              <w:bottom w:w="100" w:type="dxa"/>
-              <w:right w:w="100" w:type="dxa"/>
-            </w:tcMar>
-          </w:tcPr>
-          <w:p>
-            <w:pPr>
-              <w:widowControl w:val="0"/>
-              <w:rPr>
-                <w:highlight w:val="white"/>
-              </w:rPr>
-            </w:pPr>
-            <w:proofErr w:type="spellStart"/>
-            <w:r>
-              <w:rPr>
-                <w:highlight w:val="white"/>
-              </w:rPr>
-              <w:t>ObjectId</w:t>
-            </w:r>
-            <w:proofErr w:type="spellEnd"/>
-          </w:p>
-        </w:tc>
-        <w:tc>
-          <w:tcPr>
-            <w:tcW w:w="3600" w:type="dxa"/>
-            <w:shd w:val="clear" w:color="auto" w:fill="auto"/>
-            <w:tcMar>
-              <w:top w:w="100" w:type="dxa"/>
-              <w:left w:w="100" w:type="dxa"/>
-              <w:bottom w:w="100" w:type="dxa"/>
-              <w:right w:w="100" w:type="dxa"/>
-            </w:tcMar>
-          </w:tcPr>
-          <w:p>
-            <w:pPr>
-              <w:widowControl w:val="0"/>
-              <w:ind w:right="-13760"/>
-              <w:rPr>
-                <w:highlight w:val="white"/>
-              </w:rPr>
-            </w:pPr>
-            <w:r>
-              <w:rPr>
-                <w:highlight w:val="white"/>
-              </w:rPr>
-              <w:t xml:space="preserve">Globally unique identifier </w:t>
-            </w:r>
-          </w:p>
+              <w:t>username</w:t>
+            </w:r>
+          </w:p>
+        </w:tc>
+        <w:tc>
+          <w:tcPr>
+            <w:tcW w:w="3600" w:type="dxa"/>
+            <w:shd w:val="clear" w:color="auto" w:fill="auto"/>
+            <w:tcMar>
+              <w:top w:w="100" w:type="dxa"/>
+              <w:left w:w="100" w:type="dxa"/>
+              <w:bottom w:w="100" w:type="dxa"/>
+              <w:right w:w="100" w:type="dxa"/>
+            </w:tcMar>
+          </w:tcPr>
+          <w:p>
+            <w:pPr>
+              <w:widowControl w:val="0"/>
+              <w:rPr>
+                <w:highlight w:val="white"/>
+              </w:rPr>
+            </w:pPr>
+            <w:r>
+              <w:rPr>
+                <w:highlight w:val="white"/>
+              </w:rPr>
+              <w:t>String</w:t>
+            </w:r>
+          </w:p>
+        </w:tc>
+        <w:tc>
+          <w:tcPr>
+            <w:tcW w:w="3600" w:type="dxa"/>
+            <w:shd w:val="clear" w:color="auto" w:fill="auto"/>
+            <w:tcMar>
+              <w:top w:w="100" w:type="dxa"/>
+              <w:left w:w="100" w:type="dxa"/>
+              <w:bottom w:w="100" w:type="dxa"/>
+              <w:right w:w="100" w:type="dxa"/>
+            </w:tcMar>
+          </w:tcPr>
           <w:p>
             <w:pPr>
               <w:widowControl w:val="0"/>
@@ -4171,10 +3860,7 @@
               </w:rPr>
             </w:pPr>
             <w:r>
-              <w:rPr>
-                <w:highlight w:val="white"/>
-              </w:rPr>
-              <w:t>to represent this course review</w:t>
+              <w:t>username</w:t>
             </w:r>
           </w:p>
         </w:tc>
@@ -4504,6 +4190,39 @@
         </w:tc>
       </w:tr>
     </w:tbl>
+    <w:p>
+      <w:pPr>
+        <w:ind w:right="-13400"/>
+        <w:rPr>
+          <w:b/>
+          <w:sz w:val="32"/>
+          <w:szCs w:val="32"/>
+          <w:highlight w:val="white"/>
+        </w:rPr>
+      </w:pPr>
+    </w:p>
+    <w:p>
+      <w:pPr>
+        <w:ind w:right="-13400"/>
+        <w:rPr>
+          <w:b/>
+          <w:sz w:val="32"/>
+          <w:szCs w:val="32"/>
+          <w:highlight w:val="white"/>
+        </w:rPr>
+      </w:pPr>
+    </w:p>
+    <w:p>
+      <w:pPr>
+        <w:ind w:right="-13400"/>
+        <w:rPr>
+          <w:b/>
+          <w:sz w:val="32"/>
+          <w:szCs w:val="32"/>
+          <w:highlight w:val="white"/>
+        </w:rPr>
+      </w:pPr>
+    </w:p>
     <w:p>
       <w:pPr>
         <w:ind w:right="-13400"/>
@@ -4901,7 +4620,7 @@
         </w:rPr>
         <w:t xml:space="preserve"> at </w:t>
       </w:r>
-      <w:hyperlink r:id="rId7">
+      <w:hyperlink r:id="rId8">
         <w:r>
           <w:rPr>
             <w:b/>
@@ -5889,6 +5608,7 @@
           <w:szCs w:val="32"/>
           <w:highlight w:val="white"/>
         </w:rPr>
+        <w:lastRenderedPageBreak/>
         <w:t>ProfessorReview</w:t>
       </w:r>
       <w:proofErr w:type="spellEnd"/>

</xml_diff>